<commit_message>
added last paragraph of instrucitons.
</commit_message>
<xml_diff>
--- a/ETL_Project.docx
+++ b/ETL_Project.docx
@@ -889,163 +889,246 @@
           </wp:inline>
         </w:drawing>
       </w:r>
+    </w:p>
+    <w:p>
+      <w:pPr>
+        <w:spacing w:line="240" w:lineRule="auto"/>
+        <w:rPr>
+          <w:rFonts w:cstheme="minorHAnsi"/>
+        </w:rPr>
+      </w:pPr>
+      <w:r>
+        <w:rPr>
+          <w:rFonts w:cstheme="minorHAnsi"/>
+        </w:rPr>
+        <w:t xml:space="preserve">The team created the inspection table to store all the name and address attributes related to LA restaurants and their last health inspection grade and percentage.  The primary key selected for this table was the restaurant id which was a unique id that tied the restaurant to the health inspection.  The second table created was yelp_restaurant_data.  This table contained restaurant address and name attributes as well as the overall yelp rating and total number of review available on yelp for the restaurant.  The final table created was the yelp_review_data.  This table contains the unique yelp_id which was tied to the yelp_restaurant_data table.  The review_data table also contained the review text for 3 random review for 1,000 LA restaurants.  </w:t>
+      </w:r>
+    </w:p>
+    <w:p>
+      <w:pPr>
+        <w:spacing w:line="240" w:lineRule="auto"/>
+        <w:rPr>
+          <w:rFonts w:cstheme="minorHAnsi"/>
+        </w:rPr>
+      </w:pPr>
+      <w:r>
+        <w:rPr>
+          <w:rFonts w:cstheme="minorHAnsi"/>
+        </w:rPr>
+        <w:t>The team utilized these tables so they could join restaurant attributes and health inspection grade to the review rating and number of reviews.  If data analysis was being conducted, the team would have hypothesized that restaurants with higher health grade</w:t>
+      </w:r>
+      <w:r>
+        <w:rPr>
+          <w:rFonts w:cstheme="minorHAnsi"/>
+        </w:rPr>
+        <w:t>s</w:t>
+      </w:r>
+      <w:r>
+        <w:rPr>
+          <w:rFonts w:cstheme="minorHAnsi"/>
+        </w:rPr>
+        <w:t xml:space="preserve"> </w:t>
+      </w:r>
+      <w:r>
+        <w:rPr>
+          <w:rFonts w:cstheme="minorHAnsi"/>
+        </w:rPr>
+        <w:t xml:space="preserve">had more favorable reviews on Yelp.  </w:t>
+      </w:r>
+      <w:r>
+        <w:rPr>
+          <w:rFonts w:cstheme="minorHAnsi"/>
+        </w:rPr>
+        <w:t xml:space="preserve"> </w:t>
+      </w:r>
+      <w:r>
+        <w:rPr>
+          <w:rFonts w:cstheme="minorHAnsi"/>
+        </w:rPr>
+        <w:t xml:space="preserve">  </w:t>
+      </w:r>
+    </w:p>
+    <w:p>
+      <w:pPr>
+        <w:spacing w:line="240" w:lineRule="auto"/>
+        <w:rPr>
+          <w:rFonts w:cstheme="minorHAnsi"/>
+        </w:rPr>
+      </w:pPr>
+      <w:r>
+        <w:rPr>
+          <w:rFonts w:cstheme="minorHAnsi"/>
+        </w:rPr>
+        <w:t xml:space="preserve">After </w:t>
+      </w:r>
+      <w:r>
+        <w:rPr>
+          <w:rFonts w:cstheme="minorHAnsi"/>
+        </w:rPr>
+        <w:t>the database was created</w:t>
+      </w:r>
+      <w:r>
+        <w:rPr>
+          <w:rFonts w:cstheme="minorHAnsi"/>
+        </w:rPr>
+        <w:t>, the team utilized a separate Jupyter Notebook f</w:t>
+      </w:r>
+      <w:r>
+        <w:rPr>
+          <w:rFonts w:cstheme="minorHAnsi"/>
+        </w:rPr>
+        <w:t xml:space="preserve">ile to read in </w:t>
+      </w:r>
+      <w:r>
+        <w:rPr>
+          <w:rFonts w:cstheme="minorHAnsi"/>
+        </w:rPr>
+        <w:t>all</w:t>
+      </w:r>
+      <w:r>
+        <w:rPr>
+          <w:rFonts w:cstheme="minorHAnsi"/>
+        </w:rPr>
+        <w:t xml:space="preserve"> the CSV files.  The team imported Pandas, OS and SQLAlchemy libraries.  </w:t>
+      </w:r>
+      <w:r>
+        <w:rPr>
+          <w:rFonts w:cstheme="minorHAnsi"/>
+        </w:rPr>
+        <w:t xml:space="preserve">Each file was saved into </w:t>
+      </w:r>
+      <w:r>
+        <w:rPr>
+          <w:rFonts w:cstheme="minorHAnsi"/>
+        </w:rPr>
+        <w:t>its</w:t>
+      </w:r>
+      <w:r>
+        <w:rPr>
+          <w:rFonts w:cstheme="minorHAnsi"/>
+        </w:rPr>
+        <w:t xml:space="preserve"> own dataframe.  </w:t>
+      </w:r>
+      <w:r>
+        <w:rPr>
+          <w:rFonts w:cstheme="minorHAnsi"/>
+        </w:rPr>
+        <w:t xml:space="preserve">Columns for each dataframe were renamed to correspond with the database created in MySQL.  </w:t>
+      </w:r>
+      <w:r>
+        <w:rPr>
+          <w:rFonts w:cstheme="minorHAnsi"/>
+        </w:rPr>
+        <w:t xml:space="preserve">After </w:t>
+      </w:r>
+      <w:r>
+        <w:rPr>
+          <w:rFonts w:cstheme="minorHAnsi"/>
+        </w:rPr>
+        <w:t>columns were renamed</w:t>
+      </w:r>
+      <w:r>
+        <w:rPr>
+          <w:rFonts w:cstheme="minorHAnsi"/>
+        </w:rPr>
+        <w:t xml:space="preserve">, the team created a connection to the database and loaded the tables into the </w:t>
+      </w:r>
+      <w:r>
+        <w:rPr>
+          <w:rFonts w:cstheme="minorHAnsi"/>
+        </w:rPr>
+        <w:t>restaurant_db</w:t>
+      </w:r>
+      <w:r>
+        <w:rPr>
+          <w:rFonts w:cstheme="minorHAnsi"/>
+        </w:rPr>
+        <w:t xml:space="preserve"> database.  </w:t>
+      </w:r>
+    </w:p>
+    <w:p>
+      <w:pPr>
+        <w:spacing w:line="240" w:lineRule="auto"/>
+        <w:rPr>
+          <w:rFonts w:cstheme="minorHAnsi"/>
+        </w:rPr>
+      </w:pPr>
+      <w:r>
+        <w:rPr>
+          <w:rFonts w:cstheme="minorHAnsi"/>
+        </w:rPr>
+        <w:t xml:space="preserve">Note:  If you want to run the scripts on your own, you need to have a database called </w:t>
+      </w:r>
+      <w:proofErr w:type="spellStart"/>
+      <w:r>
+        <w:rPr>
+          <w:rFonts w:cstheme="minorHAnsi"/>
+        </w:rPr>
+        <w:t>restaurant_db</w:t>
+      </w:r>
+      <w:proofErr w:type="spellEnd"/>
+      <w:r>
+        <w:rPr>
+          <w:rFonts w:cstheme="minorHAnsi"/>
+        </w:rPr>
+        <w:t xml:space="preserve">.  Next you will need to run the MySQL script to initialize the database.  There should be a separate filed named db_access.py and it should contain the following variables </w:t>
+      </w:r>
+      <w:proofErr w:type="spellStart"/>
+      <w:r>
+        <w:rPr>
+          <w:rFonts w:cstheme="minorHAnsi"/>
+        </w:rPr>
+        <w:t>db_user</w:t>
+      </w:r>
+      <w:proofErr w:type="spellEnd"/>
+      <w:r>
+        <w:rPr>
+          <w:rFonts w:cstheme="minorHAnsi"/>
+        </w:rPr>
+        <w:t xml:space="preserve"> (string with user name for </w:t>
+      </w:r>
+      <w:r>
+        <w:rPr>
+          <w:rFonts w:cstheme="minorHAnsi"/>
+        </w:rPr>
+        <w:lastRenderedPageBreak/>
+        <w:t xml:space="preserve">MySQL database); </w:t>
+      </w:r>
+      <w:proofErr w:type="spellStart"/>
+      <w:r>
+        <w:rPr>
+          <w:rFonts w:cstheme="minorHAnsi"/>
+        </w:rPr>
+        <w:t>db_pass</w:t>
+      </w:r>
+      <w:proofErr w:type="spellEnd"/>
+      <w:r>
+        <w:rPr>
+          <w:rFonts w:cstheme="minorHAnsi"/>
+        </w:rPr>
+        <w:t xml:space="preserve"> (string with password for the database) and </w:t>
+      </w:r>
+      <w:proofErr w:type="spellStart"/>
+      <w:r>
+        <w:rPr>
+          <w:rFonts w:cstheme="minorHAnsi"/>
+        </w:rPr>
+        <w:t>db_address</w:t>
+      </w:r>
+      <w:proofErr w:type="spellEnd"/>
+      <w:r>
+        <w:rPr>
+          <w:rFonts w:cstheme="minorHAnsi"/>
+        </w:rPr>
+        <w:t xml:space="preserve"> (</w:t>
+      </w:r>
       <w:bookmarkStart w:id="0" w:name="_GoBack"/>
       <w:bookmarkEnd w:id="0"/>
-    </w:p>
-    <w:p>
-      <w:pPr>
-        <w:spacing w:line="240" w:lineRule="auto"/>
-        <w:rPr>
-          <w:rFonts w:cstheme="minorHAnsi"/>
-        </w:rPr>
-      </w:pPr>
-      <w:r>
-        <w:rPr>
-          <w:rFonts w:cstheme="minorHAnsi"/>
-        </w:rPr>
-        <w:t xml:space="preserve">The team created the inspection table to store all the name and address attributes related to LA restaurants and their last health inspection grade and percentage.  The primary key selected for this table was the restaurant id which was a unique id that tied the restaurant to the health inspection.  The second table created was yelp_restaurant_data.  This table contained restaurant address and name attributes as well as the overall yelp rating and total number of review available on yelp for the restaurant.  The final table created was the yelp_review_data.  This table contains the unique yelp_id which was tied to the yelp_restaurant_data table.  The review_data table also contained the review text for 3 random review for 1,000 LA restaurants.  </w:t>
-      </w:r>
-    </w:p>
-    <w:p>
-      <w:pPr>
-        <w:spacing w:line="240" w:lineRule="auto"/>
-        <w:rPr>
-          <w:rFonts w:cstheme="minorHAnsi"/>
-        </w:rPr>
-      </w:pPr>
-      <w:r>
-        <w:rPr>
-          <w:rFonts w:cstheme="minorHAnsi"/>
-        </w:rPr>
-        <w:t>The team utilized these tables so they could join restaurant attributes and health inspection grade to the review rating and number of reviews.  If data analysis was being conducted, the team would have hypothesized that restaurants with higher health grade</w:t>
-      </w:r>
-      <w:r>
-        <w:rPr>
-          <w:rFonts w:cstheme="minorHAnsi"/>
-        </w:rPr>
-        <w:t>s</w:t>
-      </w:r>
-      <w:r>
-        <w:rPr>
-          <w:rFonts w:cstheme="minorHAnsi"/>
-        </w:rPr>
-        <w:t xml:space="preserve"> </w:t>
-      </w:r>
-      <w:r>
-        <w:rPr>
-          <w:rFonts w:cstheme="minorHAnsi"/>
-        </w:rPr>
-        <w:t xml:space="preserve">had more favorable reviews on Yelp.  </w:t>
-      </w:r>
-      <w:r>
-        <w:rPr>
-          <w:rFonts w:cstheme="minorHAnsi"/>
-        </w:rPr>
-        <w:t xml:space="preserve"> </w:t>
-      </w:r>
-      <w:r>
-        <w:rPr>
-          <w:rFonts w:cstheme="minorHAnsi"/>
-        </w:rPr>
-        <w:t xml:space="preserve">  </w:t>
-      </w:r>
-    </w:p>
-    <w:p>
-      <w:pPr>
-        <w:spacing w:line="240" w:lineRule="auto"/>
-        <w:rPr>
-          <w:rFonts w:cstheme="minorHAnsi"/>
-        </w:rPr>
-      </w:pPr>
-      <w:r>
-        <w:rPr>
-          <w:rFonts w:cstheme="minorHAnsi"/>
-        </w:rPr>
-        <w:t xml:space="preserve">After </w:t>
-      </w:r>
-      <w:r>
-        <w:rPr>
-          <w:rFonts w:cstheme="minorHAnsi"/>
-        </w:rPr>
-        <w:t>the database was created</w:t>
-      </w:r>
-      <w:r>
-        <w:rPr>
-          <w:rFonts w:cstheme="minorHAnsi"/>
-        </w:rPr>
-        <w:t>, the team utilized a separate Jupyter Notebook f</w:t>
-      </w:r>
-      <w:r>
-        <w:rPr>
-          <w:rFonts w:cstheme="minorHAnsi"/>
-        </w:rPr>
-        <w:t xml:space="preserve">ile to read in </w:t>
-      </w:r>
-      <w:r>
-        <w:rPr>
-          <w:rFonts w:cstheme="minorHAnsi"/>
-        </w:rPr>
-        <w:t>all</w:t>
-      </w:r>
-      <w:r>
-        <w:rPr>
-          <w:rFonts w:cstheme="minorHAnsi"/>
-        </w:rPr>
-        <w:t xml:space="preserve"> the CSV files.  The team imported Pandas, OS and SQLAlchemy libraries.  </w:t>
-      </w:r>
-      <w:r>
-        <w:rPr>
-          <w:rFonts w:cstheme="minorHAnsi"/>
-        </w:rPr>
-        <w:t xml:space="preserve">Each file was saved into </w:t>
-      </w:r>
-      <w:r>
-        <w:rPr>
-          <w:rFonts w:cstheme="minorHAnsi"/>
-        </w:rPr>
-        <w:t>its</w:t>
-      </w:r>
-      <w:r>
-        <w:rPr>
-          <w:rFonts w:cstheme="minorHAnsi"/>
-        </w:rPr>
-        <w:t xml:space="preserve"> own dataframe.  </w:t>
-      </w:r>
-      <w:r>
-        <w:rPr>
-          <w:rFonts w:cstheme="minorHAnsi"/>
-        </w:rPr>
-        <w:t xml:space="preserve">Columns for each dataframe were renamed to correspond with the database created in MySQL.  </w:t>
-      </w:r>
-      <w:r>
-        <w:rPr>
-          <w:rFonts w:cstheme="minorHAnsi"/>
-        </w:rPr>
-        <w:t xml:space="preserve">After </w:t>
-      </w:r>
-      <w:r>
-        <w:rPr>
-          <w:rFonts w:cstheme="minorHAnsi"/>
-        </w:rPr>
-        <w:t>columns were renamed</w:t>
-      </w:r>
-      <w:r>
-        <w:rPr>
-          <w:rFonts w:cstheme="minorHAnsi"/>
-        </w:rPr>
-        <w:t xml:space="preserve">, the team created a connection to the database and loaded the tables into the </w:t>
-      </w:r>
-      <w:r>
-        <w:rPr>
-          <w:rFonts w:cstheme="minorHAnsi"/>
-        </w:rPr>
-        <w:t>restaurant_db</w:t>
-      </w:r>
-      <w:r>
-        <w:rPr>
-          <w:rFonts w:cstheme="minorHAnsi"/>
-        </w:rPr>
-        <w:t xml:space="preserve"> database.  </w:t>
+      <w:r>
+        <w:rPr>
+          <w:rFonts w:cstheme="minorHAnsi"/>
+        </w:rPr>
+        <w:t>string with the network address for your database).</w:t>
       </w:r>
     </w:p>
     <w:p>
@@ -1848,7 +1931,7 @@
 </file>
 
 <file path=customXml/itemProps1.xml><?xml version="1.0" encoding="utf-8"?>
-<ds:datastoreItem xmlns:ds="http://schemas.openxmlformats.org/officeDocument/2006/customXml" ds:itemID="{5ACCEB96-EAA2-49B3-A9A8-3381400CDC8A}">
+<ds:datastoreItem xmlns:ds="http://schemas.openxmlformats.org/officeDocument/2006/customXml" ds:itemID="{3FFA8084-BE3B-44FE-82C7-567C2C5F2763}">
   <ds:schemaRefs>
     <ds:schemaRef ds:uri="http://schemas.openxmlformats.org/officeDocument/2006/bibliography"/>
   </ds:schemaRefs>

</xml_diff>